<commit_message>
updated resume and added project images
</commit_message>
<xml_diff>
--- a/documents/AkaleshT_Full Stack Developer.docx
+++ b/documents/AkaleshT_Full Stack Developer.docx
@@ -986,7 +986,15 @@
           <w:b/>
           <w:color w:val="943634" w:themeColor="accent2" w:themeShade="BF"/>
         </w:rPr>
-        <w:t>Abanonya Dating App</w:t>
+        <w:t xml:space="preserve">Abanonya Dating </w:t>
+      </w:r>
+      <w:r>
+        <w:rPr>
+          <w:rFonts w:ascii="Calibri" w:eastAsia="Calibri" w:hAnsi="Calibri" w:cs="Calibri"/>
+          <w:b/>
+          <w:color w:val="943634" w:themeColor="accent2" w:themeShade="BF"/>
+        </w:rPr>
+        <w:t>app</w:t>
       </w:r>
       <w:r>
         <w:rPr>
@@ -1006,7 +1014,19 @@
         <w:rPr>
           <w:rFonts w:ascii="Calibri" w:eastAsia="Calibri" w:hAnsi="Calibri" w:cs="Calibri"/>
         </w:rPr>
-        <w:t xml:space="preserve"> Started from FEB 2024( In progress)</w:t>
+        <w:t xml:space="preserve"> Started from FEB 2024( In progress</w:t>
+      </w:r>
+      <w:r>
+        <w:rPr>
+          <w:rFonts w:ascii="Calibri" w:eastAsia="Calibri" w:hAnsi="Calibri" w:cs="Calibri"/>
+        </w:rPr>
+        <w:t xml:space="preserve"> and knowledge transfered</w:t>
+      </w:r>
+      <w:r>
+        <w:rPr>
+          <w:rFonts w:ascii="Calibri" w:eastAsia="Calibri" w:hAnsi="Calibri" w:cs="Calibri"/>
+        </w:rPr>
+        <w:t>)</w:t>
       </w:r>
     </w:p>
     <w:p>
@@ -1028,7 +1048,15 @@
         <w:rPr>
           <w:rFonts w:ascii="Calibri" w:eastAsia="Calibri" w:hAnsi="Calibri" w:cs="Calibri"/>
         </w:rPr>
-        <w:t xml:space="preserve"> This is the dating application like Tinder. We need to build mobile app and it’s admin panel. </w:t>
+        <w:t xml:space="preserve"> </w:t>
+      </w:r>
+      <w:r>
+        <w:rPr>
+          <w:rFonts w:ascii="Segoe UI" w:hAnsi="Segoe UI" w:cs="Segoe UI"/>
+          <w:color w:val="0D0D0D"/>
+          <w:shd w:val="clear" w:color="auto" w:fill="FFFFFF"/>
+        </w:rPr>
+        <w:t>Developing APIs and admin panel using React template for a Tinder-like dating app, ensuring security and functionality.</w:t>
       </w:r>
     </w:p>
     <w:p>
@@ -1036,19 +1064,49 @@
         <w:ind w:left="720"/>
         <w:rPr>
           <w:rFonts w:ascii="Calibri" w:eastAsia="Calibri" w:hAnsi="Calibri" w:cs="Calibri"/>
-          <w:b/>
-          <w:bCs/>
-        </w:rPr>
-      </w:pPr>
-      <w:r>
-        <w:rPr>
-          <w:rFonts w:ascii="Calibri" w:eastAsia="Calibri" w:hAnsi="Calibri" w:cs="Calibri"/>
+        </w:rPr>
+      </w:pPr>
+      <w:r>
+        <w:rPr>
+          <w:rFonts w:ascii="Calibri" w:eastAsia="Calibri" w:hAnsi="Calibri" w:cs="Calibri"/>
+          <w:b/>
+          <w:bCs/>
+        </w:rPr>
+        <w:t>Environment:</w:t>
+      </w:r>
+      <w:r>
+        <w:rPr>
+          <w:rFonts w:ascii="Calibri" w:eastAsia="Calibri" w:hAnsi="Calibri" w:cs="Calibri"/>
+          <w:b/>
+          <w:bCs/>
         </w:rPr>
         <w:t xml:space="preserve"> </w:t>
       </w:r>
       <w:r>
         <w:rPr>
           <w:rFonts w:ascii="Calibri" w:eastAsia="Calibri" w:hAnsi="Calibri" w:cs="Calibri"/>
+        </w:rPr>
+        <w:t xml:space="preserve">Admin Panel: </w:t>
+      </w:r>
+      <w:r>
+        <w:rPr>
+          <w:rFonts w:ascii="Calibri" w:eastAsia="Calibri" w:hAnsi="Calibri" w:cs="Calibri"/>
+        </w:rPr>
+        <w:t xml:space="preserve"> React.js, Backend: Node.js, Express, Database: MongoDB, Version Control: Git/GitHub</w:t>
+      </w:r>
+    </w:p>
+    <w:p>
+      <w:pPr>
+        <w:ind w:left="720"/>
+        <w:rPr>
+          <w:rFonts w:ascii="Calibri" w:eastAsia="Calibri" w:hAnsi="Calibri" w:cs="Calibri"/>
+          <w:b/>
+          <w:bCs/>
+        </w:rPr>
+      </w:pPr>
+      <w:r>
+        <w:rPr>
+          <w:rFonts w:ascii="Calibri" w:eastAsia="Calibri" w:hAnsi="Calibri" w:cs="Calibri"/>
           <w:b/>
           <w:bCs/>
         </w:rPr>
@@ -1074,7 +1132,19 @@
         <w:rPr>
           <w:rFonts w:ascii="Calibri" w:eastAsia="Calibri" w:hAnsi="Calibri" w:cs="Calibri"/>
         </w:rPr>
-        <w:t xml:space="preserve">I have the same role in this project also just like MECOC app. I have to build APIs and admin panel with my one or two junior developer. Handling complex functionalites with proper security. </w:t>
+        <w:t>I have the same role in this project also just like MECOC app</w:t>
+      </w:r>
+      <w:r>
+        <w:rPr>
+          <w:rFonts w:ascii="Calibri" w:eastAsia="Calibri" w:hAnsi="Calibri" w:cs="Calibri"/>
+        </w:rPr>
+        <w:t xml:space="preserve"> ( My previous project)</w:t>
+      </w:r>
+      <w:r>
+        <w:rPr>
+          <w:rFonts w:ascii="Calibri" w:eastAsia="Calibri" w:hAnsi="Calibri" w:cs="Calibri"/>
+        </w:rPr>
+        <w:t xml:space="preserve">. I have to build APIs and admin panel with my one or two junior developer. Handling complex functionalites with proper security. </w:t>
       </w:r>
     </w:p>
     <w:p/>
@@ -1352,6 +1422,7 @@
         <w:rPr>
           <w:rFonts w:ascii="Calibri" w:eastAsia="Calibri" w:hAnsi="Calibri" w:cs="Calibri"/>
         </w:rPr>
+        <w:lastRenderedPageBreak/>
         <w:t>Implemented user authentication and registration processes, with an emphasis on security and data integrity.</w:t>
       </w:r>
     </w:p>
@@ -1367,7 +1438,6 @@
           <w:rFonts w:ascii="Calibri" w:eastAsia="Calibri" w:hAnsi="Calibri" w:cs="Calibri"/>
           <w:bCs/>
         </w:rPr>
-        <w:lastRenderedPageBreak/>
         <w:t>Admin Panel Development</w:t>
       </w:r>
       <w:r>
@@ -1565,6 +1635,15 @@
           <w:color w:val="943634" w:themeColor="accent2" w:themeShade="BF"/>
         </w:rPr>
         <w:t>Quick Support</w:t>
+      </w:r>
+      <w:r>
+        <w:rPr>
+          <w:rFonts w:ascii="Calibri" w:eastAsia="Calibri" w:hAnsi="Calibri" w:cs="Calibri"/>
+          <w:b/>
+          <w:bCs/>
+          <w:color w:val="943634" w:themeColor="accent2" w:themeShade="BF"/>
+        </w:rPr>
+        <w:t xml:space="preserve"> Services</w:t>
       </w:r>
       <w:r>
         <w:rPr>
@@ -1886,6 +1965,14 @@
       <w:r>
         <w:rPr>
           <w:rFonts w:ascii="Calibri" w:eastAsia="Calibri" w:hAnsi="Calibri" w:cs="Calibri"/>
+          <w:b/>
+          <w:color w:val="943634" w:themeColor="accent2" w:themeShade="BF"/>
+        </w:rPr>
+        <w:t>- Educational Consulting Portal</w:t>
+      </w:r>
+      <w:r>
+        <w:rPr>
+          <w:rFonts w:ascii="Calibri" w:eastAsia="Calibri" w:hAnsi="Calibri" w:cs="Calibri"/>
         </w:rPr>
         <w:br/>
       </w:r>
@@ -1927,7 +2014,14 @@
         <w:rPr>
           <w:rFonts w:ascii="Calibri" w:eastAsia="Calibri" w:hAnsi="Calibri" w:cs="Calibri"/>
         </w:rPr>
-        <w:t xml:space="preserve">GYC is an educational consulting portal that provides services to the student to choose best colleges across the country as per their interest, requirements and budget. </w:t>
+        <w:t xml:space="preserve">GYC is an educational consulting portal that provides services to the student to </w:t>
+      </w:r>
+      <w:r>
+        <w:rPr>
+          <w:rFonts w:ascii="Calibri" w:eastAsia="Calibri" w:hAnsi="Calibri" w:cs="Calibri"/>
+        </w:rPr>
+        <w:lastRenderedPageBreak/>
+        <w:t xml:space="preserve">choose best colleges across the country as per their interest, requirements and budget. </w:t>
       </w:r>
       <w:r>
         <w:rPr>
@@ -1997,7 +2091,6 @@
         <w:rPr>
           <w:rFonts w:ascii="Calibri" w:eastAsia="Calibri" w:hAnsi="Calibri" w:cs="Calibri"/>
         </w:rPr>
-        <w:lastRenderedPageBreak/>
         <w:t xml:space="preserve">Responsible for end to end development and worked as a </w:t>
       </w:r>
       <w:r>
@@ -3926,7 +4019,7 @@
   <w:style w:type="paragraph" w:default="1" w:styleId="Normal">
     <w:name w:val="Normal"/>
     <w:qFormat/>
-    <w:rsid w:val="00A41080"/>
+    <w:rsid w:val="00D575FD"/>
     <w:rPr>
       <w:sz w:val="24"/>
       <w:szCs w:val="24"/>
@@ -4073,6 +4166,7 @@
   <w:style w:type="character" w:default="1" w:styleId="DefaultParagraphFont">
     <w:name w:val="Default Paragraph Font"/>
     <w:uiPriority w:val="1"/>
+    <w:semiHidden/>
     <w:unhideWhenUsed/>
   </w:style>
   <w:style w:type="table" w:default="1" w:styleId="TableNormal">

</xml_diff>

<commit_message>
updated linkedin profile link and resume
</commit_message>
<xml_diff>
--- a/documents/AkaleshT_Full Stack Developer.docx
+++ b/documents/AkaleshT_Full Stack Developer.docx
@@ -529,6 +529,12 @@
         </w:rPr>
         <w:t>MongoDB</w:t>
       </w:r>
+      <w:r>
+        <w:rPr>
+          <w:rFonts w:ascii="Calibri" w:eastAsia="Calibri" w:hAnsi="Calibri" w:cs="Calibri"/>
+        </w:rPr>
+        <w:t>, MySQL</w:t>
+      </w:r>
     </w:p>
     <w:p>
       <w:pPr>
@@ -577,6 +583,9 @@
     <w:p>
       <w:pPr>
         <w:ind w:left="720"/>
+        <w:rPr>
+          <w:rFonts w:ascii="Calibri" w:eastAsia="Calibri" w:hAnsi="Calibri" w:cs="Calibri"/>
+        </w:rPr>
       </w:pPr>
       <w:r>
         <w:rPr>
@@ -639,6 +648,25 @@
           <w:rFonts w:ascii="Calibri" w:eastAsia="Calibri" w:hAnsi="Calibri" w:cs="Calibri"/>
         </w:rPr>
         <w:t xml:space="preserve"> </w:t>
+      </w:r>
+    </w:p>
+    <w:p>
+      <w:pPr>
+        <w:ind w:left="720"/>
+      </w:pPr>
+      <w:r>
+        <w:rPr>
+          <w:rFonts w:ascii="Calibri" w:eastAsia="Calibri" w:hAnsi="Calibri" w:cs="Calibri"/>
+          <w:b/>
+          <w:bCs/>
+        </w:rPr>
+        <w:t xml:space="preserve">ORM’s: - </w:t>
+      </w:r>
+      <w:r>
+        <w:rPr>
+          <w:rFonts w:ascii="Calibri" w:eastAsia="Calibri" w:hAnsi="Calibri" w:cs="Calibri"/>
+        </w:rPr>
+        <w:t xml:space="preserve">Mongoose, Sequelize, Prisma </w:t>
       </w:r>
     </w:p>
     <w:p>
@@ -783,18 +811,13 @@
         </w:rPr>
         <w:t xml:space="preserve">Connect with me on LinkedIn for professional networking and updates. Find me at </w:t>
       </w:r>
-      <w:hyperlink r:id="rId6" w:history="1">
-        <w:r>
-          <w:rPr>
-            <w:rStyle w:val="Hyperlink"/>
-            <w:rFonts w:asciiTheme="minorHAnsi" w:hAnsiTheme="minorHAnsi" w:cstheme="minorHAnsi"/>
-            <w:sz w:val="24"/>
-            <w:szCs w:val="24"/>
-            <w:shd w:val="clear" w:color="auto" w:fill="FFFFFF"/>
-          </w:rPr>
-          <w:t>www.linkedin.com/in/akalesh-tanwer-330b02213</w:t>
-        </w:r>
-      </w:hyperlink>
+      <w:r>
+        <w:rPr>
+          <w:sz w:val="24"/>
+          <w:szCs w:val="24"/>
+        </w:rPr>
+        <w:t>https://www.linkedin.com/in/akaleshTanwer/</w:t>
+      </w:r>
       <w:r>
         <w:rPr>
           <w:rFonts w:asciiTheme="minorHAnsi" w:hAnsiTheme="minorHAnsi" w:cstheme="minorHAnsi"/>
@@ -803,9 +826,16 @@
           <w:sz w:val="24"/>
           <w:szCs w:val="24"/>
         </w:rPr>
-        <w:t>.</w:t>
-      </w:r>
-      <w:r>
+        <w:br/>
+      </w:r>
+    </w:p>
+    <w:p>
+      <w:pPr>
+        <w:pStyle w:val="Heading1"/>
+        <w:keepNext w:val="0"/>
+        <w:keepLines w:val="0"/>
+        <w:spacing w:before="0"/>
+        <w:ind w:left="270"/>
         <w:rPr>
           <w:rFonts w:asciiTheme="minorHAnsi" w:hAnsiTheme="minorHAnsi" w:cstheme="minorHAnsi"/>
           <w:b w:val="0"/>
@@ -813,23 +843,6 @@
           <w:sz w:val="24"/>
           <w:szCs w:val="24"/>
         </w:rPr>
-        <w:br/>
-      </w:r>
-    </w:p>
-    <w:p>
-      <w:pPr>
-        <w:pStyle w:val="Heading1"/>
-        <w:keepNext w:val="0"/>
-        <w:keepLines w:val="0"/>
-        <w:spacing w:before="0"/>
-        <w:ind w:left="270"/>
-        <w:rPr>
-          <w:rFonts w:asciiTheme="minorHAnsi" w:hAnsiTheme="minorHAnsi" w:cstheme="minorHAnsi"/>
-          <w:b w:val="0"/>
-          <w:color w:val="374151"/>
-          <w:sz w:val="24"/>
-          <w:szCs w:val="24"/>
-        </w:rPr>
       </w:pPr>
       <w:r>
         <w:rPr>
@@ -838,6 +851,7 @@
           <w:szCs w:val="22"/>
           <w:u w:val="single"/>
         </w:rPr>
+        <w:lastRenderedPageBreak/>
         <w:t>Contact Information:</w:t>
       </w:r>
       <w:r>
@@ -866,7 +880,7 @@
         </w:rPr>
         <w:t xml:space="preserve">Email – </w:t>
       </w:r>
-      <w:hyperlink r:id="rId7" w:history="1">
+      <w:hyperlink r:id="rId6" w:history="1">
         <w:r>
           <w:rPr>
             <w:rStyle w:val="Hyperlink"/>
@@ -1423,6 +1437,7 @@
         <w:rPr>
           <w:rFonts w:ascii="Calibri" w:eastAsia="Calibri" w:hAnsi="Calibri" w:cs="Calibri"/>
         </w:rPr>
+        <w:lastRenderedPageBreak/>
         <w:t>Oversaw the entire codebase using Git, assigning tasks, and maintaining version control for a team of three developers.</w:t>
       </w:r>
     </w:p>
@@ -1440,7 +1455,6 @@
         <w:rPr>
           <w:rFonts w:ascii="Calibri" w:eastAsia="Calibri" w:hAnsi="Calibri" w:cs="Calibri"/>
         </w:rPr>
-        <w:lastRenderedPageBreak/>
         <w:t>Implemented user authentication and registration processes, with an emphasis on security and data integrity.</w:t>
       </w:r>
     </w:p>
@@ -2026,20 +2040,14 @@
           <w:b/>
           <w:bCs/>
         </w:rPr>
+        <w:lastRenderedPageBreak/>
         <w:t xml:space="preserve">Description: </w:t>
       </w:r>
       <w:r>
         <w:rPr>
           <w:rFonts w:ascii="Calibri" w:eastAsia="Calibri" w:hAnsi="Calibri" w:cs="Calibri"/>
         </w:rPr>
-        <w:t xml:space="preserve">GYC is an educational consulting portal that provides services to the student to </w:t>
-      </w:r>
-      <w:r>
-        <w:rPr>
-          <w:rFonts w:ascii="Calibri" w:eastAsia="Calibri" w:hAnsi="Calibri" w:cs="Calibri"/>
-        </w:rPr>
-        <w:lastRenderedPageBreak/>
-        <w:t xml:space="preserve">choose best colleges across the country as per their interest, requirements and budget. </w:t>
+        <w:t xml:space="preserve">GYC is an educational consulting portal that provides services to the student to choose best colleges across the country as per their interest, requirements and budget. </w:t>
       </w:r>
       <w:r>
         <w:rPr>

</xml_diff>